<commit_message>
Daily Cartoon Update and writing articles
</commit_message>
<xml_diff>
--- a/Articles/2025/1-Blender-Continued/7-Loop-Tools/6-GStretch/5 G Stretch.docx
+++ b/Articles/2025/1-Blender-Continued/7-Loop-Tools/6-GStretch/5 G Stretch.docx
@@ -17,6 +17,20 @@
       </w:r>
     </w:p>
     <w:p/>
+    <w:p>
+      <w:r>
+        <w:rPr>
+          <w:rStyle w:val="BoldRedChar"/>
+        </w:rPr>
+        <w:t xml:space="preserve">The G- Stretch Tool, </w:t>
+      </w:r>
+      <w:r>
+        <w:t>h</w:t>
+      </w:r>
+      <w:r>
+        <w:t>as not been updated by Loop tools yet to work with the new version of the annotation and G pencil tools. Until this update is done it will be impossible to finish this tutorial at this time.</w:t>
+      </w:r>
+    </w:p>
     <w:p>
       <w:pPr>
         <w:pStyle w:val="Heading1"/>
@@ -107,6 +121,7 @@
         <w:rPr>
           <w:noProof/>
         </w:rPr>
+        <w:lastRenderedPageBreak/>
         <w:drawing>
           <wp:inline distT="0" distB="0" distL="0" distR="0" wp14:anchorId="31CEB970" wp14:editId="0E4784F6">
             <wp:extent cx="5943600" cy="3039745"/>
@@ -260,6 +275,7 @@
         <w:rPr>
           <w:noProof/>
         </w:rPr>
+        <w:lastRenderedPageBreak/>
         <w:drawing>
           <wp:inline distT="0" distB="0" distL="0" distR="0" wp14:anchorId="72C1902E" wp14:editId="3C769F09">
             <wp:extent cx="3924300" cy="2638425"/>
@@ -380,7 +396,6 @@
         <w:rPr>
           <w:noProof/>
         </w:rPr>
-        <w:lastRenderedPageBreak/>
         <w:drawing>
           <wp:inline distT="0" distB="0" distL="0" distR="0" wp14:anchorId="6279ECCA" wp14:editId="51304915">
             <wp:extent cx="2438400" cy="1922193"/>
@@ -455,9 +470,15 @@
     </w:p>
     <w:p>
       <w:r>
+        <w:t>We will be using what we draw out as a guide line for our curve.</w:t>
+      </w:r>
+    </w:p>
+    <w:p>
+      <w:r>
         <w:rPr>
           <w:noProof/>
         </w:rPr>
+        <w:lastRenderedPageBreak/>
         <w:drawing>
           <wp:inline distT="0" distB="0" distL="0" distR="0" wp14:anchorId="5D25A5CA" wp14:editId="08562595">
             <wp:extent cx="3562847" cy="3943900"/>
@@ -517,14 +538,12 @@
     <w:p/>
     <w:p>
       <w:r>
-        <w:rPr>
-          <w:noProof/>
-        </w:rPr>
+        <w:lastRenderedPageBreak/>
         <w:drawing>
-          <wp:inline distT="0" distB="0" distL="0" distR="0" wp14:anchorId="7DA1E318" wp14:editId="1A4AE81D">
-            <wp:extent cx="3009900" cy="3497537"/>
-            <wp:effectExtent l="0" t="0" r="0" b="8255"/>
-            <wp:docPr id="1343936348" name="Picture 1"/>
+          <wp:inline distT="0" distB="0" distL="0" distR="0" wp14:anchorId="7B9F235A" wp14:editId="0A5CB214">
+            <wp:extent cx="5943600" cy="3722370"/>
+            <wp:effectExtent l="0" t="0" r="0" b="0"/>
+            <wp:docPr id="109948945" name="Picture 1"/>
             <wp:cNvGraphicFramePr>
               <a:graphicFrameLocks xmlns:a="http://schemas.openxmlformats.org/drawingml/2006/main" noChangeAspect="1"/>
             </wp:cNvGraphicFramePr>
@@ -532,7 +551,7 @@
               <a:graphicData uri="http://schemas.openxmlformats.org/drawingml/2006/picture">
                 <pic:pic xmlns:pic="http://schemas.openxmlformats.org/drawingml/2006/picture">
                   <pic:nvPicPr>
-                    <pic:cNvPr id="1343936348" name=""/>
+                    <pic:cNvPr id="109948945" name=""/>
                     <pic:cNvPicPr/>
                   </pic:nvPicPr>
                   <pic:blipFill>
@@ -544,7 +563,7 @@
                   <pic:spPr>
                     <a:xfrm>
                       <a:off x="0" y="0"/>
-                      <a:ext cx="3015158" cy="3503647"/>
+                      <a:ext cx="5943600" cy="3722370"/>
                     </a:xfrm>
                     <a:prstGeom prst="rect">
                       <a:avLst/>
@@ -557,8 +576,206 @@
         </w:drawing>
       </w:r>
     </w:p>
+    <w:p/>
+    <w:p>
+      <w:pPr>
+        <w:pStyle w:val="Heading1"/>
+      </w:pPr>
+      <w:r>
+        <w:t>Annotation Tool</w:t>
+      </w:r>
+    </w:p>
+    <w:p>
+      <w:r>
+        <w:t xml:space="preserve">Now we want to select the </w:t>
+      </w:r>
+      <w:r>
+        <w:rPr>
+          <w:rStyle w:val="BlueBoldenChar"/>
+          <w:rFonts w:eastAsiaTheme="minorHAnsi"/>
+        </w:rPr>
+        <w:t>Annotation Tool</w:t>
+      </w:r>
+      <w:r>
+        <w:t xml:space="preserve"> from the Tool box. This tool is like a pencil and you can use it to either write text or draw something on the screen. We just want to draw out the curve that we want our edge loop to follow.</w:t>
+      </w:r>
+    </w:p>
+    <w:p>
+      <w:r>
+        <w:drawing>
+          <wp:inline distT="0" distB="0" distL="0" distR="0" wp14:anchorId="2BE65003" wp14:editId="3D984FBE">
+            <wp:extent cx="724001" cy="981212"/>
+            <wp:effectExtent l="0" t="0" r="0" b="9525"/>
+            <wp:docPr id="1867631561" name="Picture 1"/>
+            <wp:cNvGraphicFramePr>
+              <a:graphicFrameLocks xmlns:a="http://schemas.openxmlformats.org/drawingml/2006/main" noChangeAspect="1"/>
+            </wp:cNvGraphicFramePr>
+            <a:graphic xmlns:a="http://schemas.openxmlformats.org/drawingml/2006/main">
+              <a:graphicData uri="http://schemas.openxmlformats.org/drawingml/2006/picture">
+                <pic:pic xmlns:pic="http://schemas.openxmlformats.org/drawingml/2006/picture">
+                  <pic:nvPicPr>
+                    <pic:cNvPr id="1867631561" name=""/>
+                    <pic:cNvPicPr/>
+                  </pic:nvPicPr>
+                  <pic:blipFill>
+                    <a:blip r:embed="rId13"/>
+                    <a:stretch>
+                      <a:fillRect/>
+                    </a:stretch>
+                  </pic:blipFill>
+                  <pic:spPr>
+                    <a:xfrm>
+                      <a:off x="0" y="0"/>
+                      <a:ext cx="724001" cy="981212"/>
+                    </a:xfrm>
+                    <a:prstGeom prst="rect">
+                      <a:avLst/>
+                    </a:prstGeom>
+                  </pic:spPr>
+                </pic:pic>
+              </a:graphicData>
+            </a:graphic>
+          </wp:inline>
+        </w:drawing>
+      </w:r>
+    </w:p>
+    <w:p/>
+    <w:p>
+      <w:r>
+        <w:t>With the tool selected you can just draw out a curve on the screen. I am in top view and my plane is flat on the ground. This way I can easily have access to my edge.</w:t>
+      </w:r>
+    </w:p>
+    <w:p>
+      <w:r>
+        <w:lastRenderedPageBreak/>
+        <w:drawing>
+          <wp:inline distT="0" distB="0" distL="0" distR="0" wp14:anchorId="397688EB" wp14:editId="707F1AFB">
+            <wp:extent cx="4200525" cy="3631928"/>
+            <wp:effectExtent l="0" t="0" r="0" b="6985"/>
+            <wp:docPr id="424919586" name="Picture 1"/>
+            <wp:cNvGraphicFramePr>
+              <a:graphicFrameLocks xmlns:a="http://schemas.openxmlformats.org/drawingml/2006/main" noChangeAspect="1"/>
+            </wp:cNvGraphicFramePr>
+            <a:graphic xmlns:a="http://schemas.openxmlformats.org/drawingml/2006/main">
+              <a:graphicData uri="http://schemas.openxmlformats.org/drawingml/2006/picture">
+                <pic:pic xmlns:pic="http://schemas.openxmlformats.org/drawingml/2006/picture">
+                  <pic:nvPicPr>
+                    <pic:cNvPr id="424919586" name=""/>
+                    <pic:cNvPicPr/>
+                  </pic:nvPicPr>
+                  <pic:blipFill>
+                    <a:blip r:embed="rId14"/>
+                    <a:stretch>
+                      <a:fillRect/>
+                    </a:stretch>
+                  </pic:blipFill>
+                  <pic:spPr>
+                    <a:xfrm>
+                      <a:off x="0" y="0"/>
+                      <a:ext cx="4206564" cy="3637150"/>
+                    </a:xfrm>
+                    <a:prstGeom prst="rect">
+                      <a:avLst/>
+                    </a:prstGeom>
+                  </pic:spPr>
+                </pic:pic>
+              </a:graphicData>
+            </a:graphic>
+          </wp:inline>
+        </w:drawing>
+      </w:r>
+    </w:p>
+    <w:p>
+      <w:r>
+        <w:t>Now take your box selection tool and select all of the vertices on the edge next to the curve you just drew.</w:t>
+      </w:r>
+    </w:p>
+    <w:p>
+      <w:r>
+        <w:drawing>
+          <wp:inline distT="0" distB="0" distL="0" distR="0" wp14:anchorId="7F26CAE5" wp14:editId="28569716">
+            <wp:extent cx="4514850" cy="3888270"/>
+            <wp:effectExtent l="0" t="0" r="0" b="0"/>
+            <wp:docPr id="257322707" name="Picture 1"/>
+            <wp:cNvGraphicFramePr>
+              <a:graphicFrameLocks xmlns:a="http://schemas.openxmlformats.org/drawingml/2006/main" noChangeAspect="1"/>
+            </wp:cNvGraphicFramePr>
+            <a:graphic xmlns:a="http://schemas.openxmlformats.org/drawingml/2006/main">
+              <a:graphicData uri="http://schemas.openxmlformats.org/drawingml/2006/picture">
+                <pic:pic xmlns:pic="http://schemas.openxmlformats.org/drawingml/2006/picture">
+                  <pic:nvPicPr>
+                    <pic:cNvPr id="257322707" name=""/>
+                    <pic:cNvPicPr/>
+                  </pic:nvPicPr>
+                  <pic:blipFill>
+                    <a:blip r:embed="rId15"/>
+                    <a:stretch>
+                      <a:fillRect/>
+                    </a:stretch>
+                  </pic:blipFill>
+                  <pic:spPr>
+                    <a:xfrm>
+                      <a:off x="0" y="0"/>
+                      <a:ext cx="4519024" cy="3891865"/>
+                    </a:xfrm>
+                    <a:prstGeom prst="rect">
+                      <a:avLst/>
+                    </a:prstGeom>
+                  </pic:spPr>
+                </pic:pic>
+              </a:graphicData>
+            </a:graphic>
+          </wp:inline>
+        </w:drawing>
+      </w:r>
+    </w:p>
+    <w:p/>
+    <w:p>
+      <w:r>
+        <w:t>You can hit the G stretch here and use it like a button to run the tool. Remember when you have your panel open using the N button, you can get to your Loop Tools by hitting Edit tab at the right of the dialog box.</w:t>
+      </w:r>
+    </w:p>
+    <w:p>
+      <w:r>
+        <w:drawing>
+          <wp:inline distT="0" distB="0" distL="0" distR="0" wp14:anchorId="6196BE8D" wp14:editId="6F19246D">
+            <wp:extent cx="4334480" cy="2572109"/>
+            <wp:effectExtent l="0" t="0" r="9525" b="0"/>
+            <wp:docPr id="1580571108" name="Picture 1"/>
+            <wp:cNvGraphicFramePr>
+              <a:graphicFrameLocks xmlns:a="http://schemas.openxmlformats.org/drawingml/2006/main" noChangeAspect="1"/>
+            </wp:cNvGraphicFramePr>
+            <a:graphic xmlns:a="http://schemas.openxmlformats.org/drawingml/2006/main">
+              <a:graphicData uri="http://schemas.openxmlformats.org/drawingml/2006/picture">
+                <pic:pic xmlns:pic="http://schemas.openxmlformats.org/drawingml/2006/picture">
+                  <pic:nvPicPr>
+                    <pic:cNvPr id="1580571108" name=""/>
+                    <pic:cNvPicPr/>
+                  </pic:nvPicPr>
+                  <pic:blipFill>
+                    <a:blip r:embed="rId16"/>
+                    <a:stretch>
+                      <a:fillRect/>
+                    </a:stretch>
+                  </pic:blipFill>
+                  <pic:spPr>
+                    <a:xfrm>
+                      <a:off x="0" y="0"/>
+                      <a:ext cx="4334480" cy="2572109"/>
+                    </a:xfrm>
+                    <a:prstGeom prst="rect">
+                      <a:avLst/>
+                    </a:prstGeom>
+                  </pic:spPr>
+                </pic:pic>
+              </a:graphicData>
+            </a:graphic>
+          </wp:inline>
+        </w:drawing>
+      </w:r>
+    </w:p>
     <w:sectPr>
-      <w:headerReference w:type="default" r:id="rId13"/>
+      <w:headerReference w:type="default" r:id="rId17"/>
       <w:pgSz w:w="12240" w:h="15840"/>
       <w:pgMar w:top="1440" w:right="1440" w:bottom="1440" w:left="1440" w:header="720" w:footer="720" w:gutter="0"/>
       <w:cols w:space="720"/>

</xml_diff>